<commit_message>
ajustes na documentação e criação do manual de implantação
</commit_message>
<xml_diff>
--- a/Projeto Arquitetural.docx
+++ b/Projeto Arquitetural.docx
@@ -126,7 +126,7 @@
           <w:sz w:val="24"/>
           <w:szCs w:val="24"/>
         </w:rPr>
-        <w:t>cinco</w:t>
+        <w:t>três</w:t>
       </w:r>
       <w:r>
         <w:rPr>
@@ -2699,27 +2699,25 @@
           <w:szCs w:val="24"/>
         </w:rPr>
         <w:br/>
-        <w:t xml:space="preserve">Entre as camadas principais haverá interação </w:t>
-      </w:r>
-      <w:proofErr w:type="spellStart"/>
-      <w:r>
-        <w:rPr>
-          <w:rFonts w:ascii="Century Gothic" w:eastAsia="Times New Roman" w:hAnsi="Century Gothic" w:cs="Times New Roman"/>
-          <w:color w:val="000000"/>
-          <w:sz w:val="24"/>
-          <w:szCs w:val="24"/>
-        </w:rPr>
-        <w:t>freqüente</w:t>
-      </w:r>
-      <w:proofErr w:type="spellEnd"/>
-      <w:r>
-        <w:rPr>
-          <w:rFonts w:ascii="Century Gothic" w:eastAsia="Times New Roman" w:hAnsi="Century Gothic" w:cs="Times New Roman"/>
-          <w:color w:val="000000"/>
-          <w:sz w:val="24"/>
-          <w:szCs w:val="24"/>
-        </w:rPr>
-        <w:t>, porém</w:t>
+        <w:t>Entre as camadas p</w:t>
+      </w:r>
+      <w:r>
+        <w:rPr>
+          <w:rFonts w:ascii="Century Gothic" w:eastAsia="Times New Roman" w:hAnsi="Century Gothic" w:cs="Times New Roman"/>
+          <w:color w:val="000000"/>
+          <w:sz w:val="24"/>
+          <w:szCs w:val="24"/>
+        </w:rPr>
+        <w:t>rincipais haverá interação frequ</w:t>
+      </w:r>
+      <w:r>
+        <w:rPr>
+          <w:rFonts w:ascii="Century Gothic" w:eastAsia="Times New Roman" w:hAnsi="Century Gothic" w:cs="Times New Roman"/>
+          <w:color w:val="000000"/>
+          <w:sz w:val="24"/>
+          <w:szCs w:val="24"/>
+        </w:rPr>
+        <w:t>ente, porém</w:t>
       </w:r>
       <w:r>
         <w:rPr>
@@ -3576,6 +3574,8 @@
         </w:rPr>
         <w:t>um conjunto de componentes gráficos como</w:t>
       </w:r>
+      <w:bookmarkStart w:id="0" w:name="_GoBack"/>
+      <w:bookmarkEnd w:id="0"/>
       <w:r>
         <w:rPr>
           <w:rFonts w:ascii="Century Gothic" w:eastAsia="Times New Roman" w:hAnsi="Century Gothic" w:cs="Times New Roman"/>
@@ -4110,18 +4110,7 @@
           <w:szCs w:val="24"/>
         </w:rPr>
         <w:br/>
-        <w:t>como memória e tempo de</w:t>
-      </w:r>
-      <w:bookmarkStart w:id="0" w:name="_GoBack"/>
-      <w:bookmarkEnd w:id="0"/>
-      <w:r>
-        <w:rPr>
-          <w:rFonts w:ascii="Century Gothic" w:eastAsia="Times New Roman" w:hAnsi="Century Gothic" w:cs="Times New Roman"/>
-          <w:color w:val="000000"/>
-          <w:sz w:val="24"/>
-          <w:szCs w:val="24"/>
-        </w:rPr>
-        <w:t xml:space="preserve"> CPU.</w:t>
+        <w:t>como memória e tempo de CPU.</w:t>
       </w:r>
       <w:r>
         <w:rPr>
@@ -4327,7 +4316,16 @@
           <w:sz w:val="24"/>
           <w:szCs w:val="24"/>
         </w:rPr>
-        <w:t xml:space="preserve">arquivo pom.xml que é executado pelo </w:t>
+        <w:t>arquivo pom.xml que é  interpretado</w:t>
+      </w:r>
+      <w:r>
+        <w:rPr>
+          <w:rFonts w:ascii="Century Gothic" w:eastAsia="Times New Roman" w:hAnsi="Century Gothic" w:cs="Times New Roman"/>
+          <w:color w:val="000000"/>
+          <w:sz w:val="24"/>
+          <w:szCs w:val="24"/>
+        </w:rPr>
+        <w:t xml:space="preserve"> pelo </w:t>
       </w:r>
       <w:proofErr w:type="spellStart"/>
       <w:r>

</xml_diff>